<commit_message>
Block - Step-On Elevator
- Added the Step-On Elevator
</commit_message>
<xml_diff>
--- a/Documents/Concept.docx
+++ b/Documents/Concept.docx
@@ -1790,6 +1790,69 @@
           <w:numId w:val="1"/>
         </w:numPr>
         <w:rPr>
+          <w:color w:val="215E99" w:themeColor="text2" w:themeTint="BF"/>
+          <w:lang w:val="en-US"/>
+        </w:rPr>
+      </w:pPr>
+      <w:r>
+        <w:rPr>
+          <w:color w:val="215E99" w:themeColor="text2" w:themeTint="BF"/>
+          <w:lang w:val="en-US"/>
+        </w:rPr>
+        <w:t xml:space="preserve">Step-on </w:t>
+      </w:r>
+      <w:r>
+        <w:rPr>
+          <w:color w:val="215E99" w:themeColor="text2" w:themeTint="BF"/>
+          <w:lang w:val="en-US"/>
+        </w:rPr>
+        <w:t>Elevator</w:t>
+      </w:r>
+    </w:p>
+    <w:p>
+      <w:pPr>
+        <w:pStyle w:val="ListParagraph"/>
+        <w:numPr>
+          <w:ilvl w:val="3"/>
+          <w:numId w:val="1"/>
+        </w:numPr>
+        <w:rPr>
+          <w:lang w:val="en-US"/>
+        </w:rPr>
+      </w:pPr>
+      <w:r>
+        <w:rPr>
+          <w:lang w:val="en-US"/>
+        </w:rPr>
+        <w:t>Block that can move up/down/forwards/backwards, making the player enter and be transported</w:t>
+      </w:r>
+    </w:p>
+    <w:p>
+      <w:pPr>
+        <w:pStyle w:val="ListParagraph"/>
+        <w:numPr>
+          <w:ilvl w:val="3"/>
+          <w:numId w:val="1"/>
+        </w:numPr>
+        <w:rPr>
+          <w:lang w:val="en-US"/>
+        </w:rPr>
+      </w:pPr>
+      <w:r>
+        <w:rPr>
+          <w:lang w:val="en-US"/>
+        </w:rPr>
+        <w:t>Only moves when stepped on</w:t>
+      </w:r>
+    </w:p>
+    <w:p>
+      <w:pPr>
+        <w:pStyle w:val="ListParagraph"/>
+        <w:numPr>
+          <w:ilvl w:val="2"/>
+          <w:numId w:val="1"/>
+        </w:numPr>
+        <w:rPr>
           <w:lang w:val="en-US"/>
         </w:rPr>
       </w:pPr>
@@ -1926,17 +1989,20 @@
           <w:numId w:val="1"/>
         </w:numPr>
         <w:rPr>
-          <w:lang w:val="en-US"/>
-        </w:rPr>
-      </w:pPr>
-      <w:r>
-        <w:rPr>
+          <w:color w:val="3A7C22" w:themeColor="accent6" w:themeShade="BF"/>
+          <w:lang w:val="en-US"/>
+        </w:rPr>
+      </w:pPr>
+      <w:r>
+        <w:rPr>
+          <w:color w:val="3A7C22" w:themeColor="accent6" w:themeShade="BF"/>
           <w:lang w:val="en-US"/>
         </w:rPr>
         <w:t>Fast Swimming</w:t>
       </w:r>
       <w:r>
         <w:rPr>
+          <w:color w:val="3A7C22" w:themeColor="accent6" w:themeShade="BF"/>
           <w:lang w:val="en-US"/>
         </w:rPr>
         <w:t xml:space="preserve"> (Flippers)</w:t>
@@ -2169,6 +2235,7 @@
         <w:rPr>
           <w:lang w:val="en-US"/>
         </w:rPr>
+        <w:lastRenderedPageBreak/>
         <w:t>Can move over the void</w:t>
       </w:r>
       <w:r>
@@ -2281,7 +2348,6 @@
         <w:rPr>
           <w:lang w:val="en-US"/>
         </w:rPr>
-        <w:lastRenderedPageBreak/>
         <w:t>Weak t</w:t>
       </w:r>
       <w:r>

</xml_diff>

<commit_message>
Small bugfix - Descend
- Fixed a bug where the player could descend down into the block under, since there is an error with the FindBlocks for each block

- Error: Blocks don't get all the corret FindBlocks in Start
</commit_message>
<xml_diff>
--- a/Documents/Concept.docx
+++ b/Documents/Concept.docx
@@ -428,21 +428,7 @@
         <w:rPr>
           <w:lang w:val="en-US"/>
         </w:rPr>
-        <w:t>“Dark Levels” contain a different/</w:t>
-      </w:r>
-      <w:proofErr w:type="gramStart"/>
-      <w:r>
-        <w:rPr>
-          <w:lang w:val="en-US"/>
-        </w:rPr>
-        <w:t>more rare</w:t>
-      </w:r>
-      <w:proofErr w:type="gramEnd"/>
-      <w:r>
-        <w:rPr>
-          <w:lang w:val="en-US"/>
-        </w:rPr>
-        <w:t xml:space="preserve"> collectable and no coins</w:t>
+        <w:t>“Dark Levels” contain a different/more rare collectable and no coins</w:t>
       </w:r>
     </w:p>
     <w:p>
@@ -1616,6 +1602,30 @@
       <w:pPr>
         <w:pStyle w:val="ListParagraph"/>
         <w:numPr>
+          <w:ilvl w:val="3"/>
+          <w:numId w:val="1"/>
+        </w:numPr>
+        <w:rPr>
+          <w:lang w:val="en-US"/>
+        </w:rPr>
+      </w:pPr>
+      <w:r>
+        <w:rPr>
+          <w:lang w:val="en-US"/>
+        </w:rPr>
+        <w:t xml:space="preserve">Weak Blocks </w:t>
+      </w:r>
+      <w:r>
+        <w:rPr>
+          <w:lang w:val="en-US"/>
+        </w:rPr>
+        <w:t>may hide Refill blocks, Teleporters and other blocks under themselves</w:t>
+      </w:r>
+    </w:p>
+    <w:p>
+      <w:pPr>
+        <w:pStyle w:val="ListParagraph"/>
+        <w:numPr>
           <w:ilvl w:val="2"/>
           <w:numId w:val="1"/>
         </w:numPr>
@@ -1699,19 +1709,11 @@
           <w:lang w:val="en-US"/>
         </w:rPr>
       </w:pPr>
-      <w:proofErr w:type="gramStart"/>
-      <w:r>
-        <w:rPr>
-          <w:lang w:val="en-US"/>
-        </w:rPr>
-        <w:t>As long as</w:t>
-      </w:r>
-      <w:proofErr w:type="gramEnd"/>
-      <w:r>
-        <w:rPr>
-          <w:lang w:val="en-US"/>
-        </w:rPr>
-        <w:t xml:space="preserve"> the player moves in the same direction after stepping on this, it doesn’t pay any step cost</w:t>
+      <w:r>
+        <w:rPr>
+          <w:lang w:val="en-US"/>
+        </w:rPr>
+        <w:t>As long as the player moves in the same direction after stepping on this, it doesn’t pay any step cost</w:t>
       </w:r>
       <w:r>
         <w:rPr>
@@ -1790,20 +1792,20 @@
           <w:numId w:val="1"/>
         </w:numPr>
         <w:rPr>
-          <w:color w:val="215E99" w:themeColor="text2" w:themeTint="BF"/>
-          <w:lang w:val="en-US"/>
-        </w:rPr>
-      </w:pPr>
-      <w:r>
-        <w:rPr>
-          <w:color w:val="215E99" w:themeColor="text2" w:themeTint="BF"/>
+          <w:color w:val="3A7C22" w:themeColor="accent6" w:themeShade="BF"/>
+          <w:lang w:val="en-US"/>
+        </w:rPr>
+      </w:pPr>
+      <w:r>
+        <w:rPr>
+          <w:color w:val="3A7C22" w:themeColor="accent6" w:themeShade="BF"/>
           <w:lang w:val="en-US"/>
         </w:rPr>
         <w:t xml:space="preserve">Step-on </w:t>
       </w:r>
       <w:r>
         <w:rPr>
-          <w:color w:val="215E99" w:themeColor="text2" w:themeTint="BF"/>
+          <w:color w:val="3A7C22" w:themeColor="accent6" w:themeShade="BF"/>
           <w:lang w:val="en-US"/>
         </w:rPr>
         <w:t>Elevator</w:t>
@@ -1890,21 +1892,7 @@
         <w:rPr>
           <w:lang w:val="en-US"/>
         </w:rPr>
-        <w:t xml:space="preserve"> the </w:t>
-      </w:r>
-      <w:proofErr w:type="gramStart"/>
-      <w:r>
-        <w:rPr>
-          <w:lang w:val="en-US"/>
-        </w:rPr>
-        <w:t>player of</w:t>
-      </w:r>
-      <w:proofErr w:type="gramEnd"/>
-      <w:r>
-        <w:rPr>
-          <w:lang w:val="en-US"/>
-        </w:rPr>
-        <w:t xml:space="preserve"> being blocked if the block is in the way</w:t>
+        <w:t xml:space="preserve"> the player of being blocked if the block is in the way</w:t>
       </w:r>
     </w:p>
     <w:p>
@@ -2217,6 +2205,7 @@
         <w:rPr>
           <w:lang w:val="en-US"/>
         </w:rPr>
+        <w:lastRenderedPageBreak/>
         <w:t>Make the player move up to 5 tiles in any 2D direction with the cost of the number of blocks traversed</w:t>
       </w:r>
     </w:p>
@@ -2235,28 +2224,13 @@
         <w:rPr>
           <w:lang w:val="en-US"/>
         </w:rPr>
-        <w:lastRenderedPageBreak/>
         <w:t>Can move over the void</w:t>
       </w:r>
       <w:r>
         <w:rPr>
           <w:lang w:val="en-US"/>
         </w:rPr>
-        <w:t xml:space="preserve"> (</w:t>
-      </w:r>
-      <w:proofErr w:type="gramStart"/>
-      <w:r>
-        <w:rPr>
-          <w:lang w:val="en-US"/>
-        </w:rPr>
-        <w:t>ex</w:t>
-      </w:r>
-      <w:proofErr w:type="gramEnd"/>
-      <w:r>
-        <w:rPr>
-          <w:lang w:val="en-US"/>
-        </w:rPr>
-        <w:t>. from island to island</w:t>
+        <w:t xml:space="preserve"> (ex. from island to island</w:t>
       </w:r>
       <w:r>
         <w:rPr>

</xml_diff>

<commit_message>
Ascend & Descend Movement Fix
- Fixed so that Ascend & Descend Movement also works with Slabs and WaterBlocks
</commit_message>
<xml_diff>
--- a/Documents/Concept.docx
+++ b/Documents/Concept.docx
@@ -428,7 +428,21 @@
         <w:rPr>
           <w:lang w:val="en-US"/>
         </w:rPr>
-        <w:t>“Dark Levels” contain a different/more rare collectable and no coins</w:t>
+        <w:t>“Dark Levels” contain a different/</w:t>
+      </w:r>
+      <w:proofErr w:type="gramStart"/>
+      <w:r>
+        <w:rPr>
+          <w:lang w:val="en-US"/>
+        </w:rPr>
+        <w:t>more rare</w:t>
+      </w:r>
+      <w:proofErr w:type="gramEnd"/>
+      <w:r>
+        <w:rPr>
+          <w:lang w:val="en-US"/>
+        </w:rPr>
+        <w:t xml:space="preserve"> collectable and no coins</w:t>
       </w:r>
     </w:p>
     <w:p>
@@ -1616,13 +1630,7 @@
         <w:rPr>
           <w:lang w:val="en-US"/>
         </w:rPr>
-        <w:t xml:space="preserve">Weak Blocks </w:t>
-      </w:r>
-      <w:r>
-        <w:rPr>
-          <w:lang w:val="en-US"/>
-        </w:rPr>
-        <w:t>may hide Refill blocks, Teleporters and other blocks under themselves</w:t>
+        <w:t>Weak Blocks may hide Refill blocks, Teleporters and other blocks under themselves</w:t>
       </w:r>
     </w:p>
     <w:p>
@@ -1712,11 +1720,19 @@
           <w:lang w:val="en-US"/>
         </w:rPr>
       </w:pPr>
-      <w:r>
-        <w:rPr>
-          <w:lang w:val="en-US"/>
-        </w:rPr>
-        <w:t>As long as the player moves in the same direction after stepping on this, it doesn’t pay any step cost</w:t>
+      <w:proofErr w:type="gramStart"/>
+      <w:r>
+        <w:rPr>
+          <w:lang w:val="en-US"/>
+        </w:rPr>
+        <w:t>As long as</w:t>
+      </w:r>
+      <w:proofErr w:type="gramEnd"/>
+      <w:r>
+        <w:rPr>
+          <w:lang w:val="en-US"/>
+        </w:rPr>
+        <w:t xml:space="preserve"> the player moves in the same direction after stepping on this, it doesn’t pay any step cost</w:t>
       </w:r>
       <w:r>
         <w:rPr>
@@ -1804,14 +1820,7 @@
           <w:color w:val="3A7C22" w:themeColor="accent6" w:themeShade="BF"/>
           <w:lang w:val="en-US"/>
         </w:rPr>
-        <w:t xml:space="preserve">Step-on </w:t>
-      </w:r>
-      <w:r>
-        <w:rPr>
-          <w:color w:val="3A7C22" w:themeColor="accent6" w:themeShade="BF"/>
-          <w:lang w:val="en-US"/>
-        </w:rPr>
-        <w:t>Elevator</w:t>
+        <w:t>Step-on Elevator</w:t>
       </w:r>
     </w:p>
     <w:p>
@@ -2265,7 +2274,21 @@
         <w:rPr>
           <w:lang w:val="en-US"/>
         </w:rPr>
-        <w:t xml:space="preserve"> (ex. from island to island</w:t>
+        <w:t xml:space="preserve"> (</w:t>
+      </w:r>
+      <w:proofErr w:type="gramStart"/>
+      <w:r>
+        <w:rPr>
+          <w:lang w:val="en-US"/>
+        </w:rPr>
+        <w:t>ex</w:t>
+      </w:r>
+      <w:proofErr w:type="gramEnd"/>
+      <w:r>
+        <w:rPr>
+          <w:lang w:val="en-US"/>
+        </w:rPr>
+        <w:t>. from island to island</w:t>
       </w:r>
       <w:r>
         <w:rPr>
@@ -2899,6 +2922,7 @@
         </w:rPr>
         <w:t xml:space="preserve">its </w:t>
       </w:r>
+      <w:proofErr w:type="spellStart"/>
       <w:r>
         <w:rPr>
           <w:lang w:val="en-US"/>
@@ -2915,7 +2939,14 @@
         <w:rPr>
           <w:lang w:val="en-US"/>
         </w:rPr>
-        <w:t xml:space="preserve">ngOnBlock </w:t>
+        <w:t>ngOnBlock</w:t>
+      </w:r>
+      <w:proofErr w:type="spellEnd"/>
+      <w:r>
+        <w:rPr>
+          <w:lang w:val="en-US"/>
+        </w:rPr>
+        <w:t xml:space="preserve"> </w:t>
       </w:r>
       <w:r>
         <w:rPr>
@@ -2951,133 +2982,7 @@
         <w:rPr>
           <w:lang w:val="en-US"/>
         </w:rPr>
-        <w:t xml:space="preserve"> </w:t>
-      </w:r>
-      <w:r>
-        <w:rPr>
-          <w:lang w:val="en-US"/>
-        </w:rPr>
-        <w:t>(if it can Swim)</w:t>
-      </w:r>
-    </w:p>
-    <w:p>
-      <w:pPr>
-        <w:pStyle w:val="ListParagraph"/>
-        <w:numPr>
-          <w:ilvl w:val="0"/>
-          <w:numId w:val="1"/>
-        </w:numPr>
-        <w:rPr>
-          <w:lang w:val="en-US"/>
-        </w:rPr>
-      </w:pPr>
-      <w:r>
-        <w:rPr>
-          <w:lang w:val="en-US"/>
-        </w:rPr>
-        <w:t>Restart Map by pressing X</w:t>
-      </w:r>
-    </w:p>
-    <w:p>
-      <w:pPr>
-        <w:pStyle w:val="ListParagraph"/>
-        <w:numPr>
-          <w:ilvl w:val="2"/>
-          <w:numId w:val="1"/>
-        </w:numPr>
-        <w:rPr>
-          <w:lang w:val="en-US"/>
-        </w:rPr>
-      </w:pPr>
-      <w:r>
-        <w:rPr>
-          <w:lang w:val="en-US"/>
-        </w:rPr>
-        <w:t>Loads in the map again</w:t>
-      </w:r>
-    </w:p>
-    <w:p>
-      <w:pPr>
-        <w:pStyle w:val="ListParagraph"/>
-        <w:numPr>
-          <w:ilvl w:val="2"/>
-          <w:numId w:val="1"/>
-        </w:numPr>
-        <w:rPr>
-          <w:lang w:val="en-US"/>
-        </w:rPr>
-      </w:pPr>
-      <w:r>
-        <w:rPr>
-          <w:lang w:val="en-US"/>
-        </w:rPr>
-        <w:t>All collected Items will not respawn (</w:t>
-      </w:r>
-      <w:r>
-        <w:rPr>
-          <w:lang w:val="en-US"/>
-        </w:rPr>
-        <w:t>l</w:t>
-      </w:r>
-      <w:r>
-        <w:rPr>
-          <w:lang w:val="en-US"/>
-        </w:rPr>
-        <w:t>oad saveStates)</w:t>
-      </w:r>
-    </w:p>
-    <w:p>
-      <w:pPr>
-        <w:pStyle w:val="ListParagraph"/>
-        <w:numPr>
-          <w:ilvl w:val="2"/>
-          <w:numId w:val="1"/>
-        </w:numPr>
-        <w:rPr>
-          <w:lang w:val="en-US"/>
-        </w:rPr>
-      </w:pPr>
-      <w:r>
-        <w:rPr>
-          <w:lang w:val="en-US"/>
-        </w:rPr>
-        <w:t>All collected Abilities will respawn</w:t>
-      </w:r>
-    </w:p>
-    <w:p>
-      <w:pPr>
-        <w:pStyle w:val="ListParagraph"/>
-        <w:numPr>
-          <w:ilvl w:val="0"/>
-          <w:numId w:val="1"/>
-        </w:numPr>
-        <w:rPr>
-          <w:lang w:val="en-US"/>
-        </w:rPr>
-      </w:pPr>
-      <w:r>
-        <w:rPr>
-          <w:lang w:val="en-US"/>
-        </w:rPr>
-        <w:t>Complete Save/Load of MapInfo and PlayerStats</w:t>
-      </w:r>
-    </w:p>
-    <w:p>
-      <w:pPr>
-        <w:pStyle w:val="ListParagraph"/>
-        <w:numPr>
-          <w:ilvl w:val="2"/>
-          <w:numId w:val="1"/>
-        </w:numPr>
-        <w:rPr>
-          <w:lang w:val="en-US"/>
-        </w:rPr>
-      </w:pPr>
-      <w:r>
-        <w:rPr>
-          <w:lang w:val="en-US"/>
-        </w:rPr>
-        <w:t>Apply saved Data to MainMenu and the Maps when running the scenes</w:t>
+        <w:t xml:space="preserve"> (if it can Swim)</w:t>
       </w:r>
     </w:p>
     <w:sectPr>

</xml_diff>